<commit_message>
Update backend modules and add logs
</commit_message>
<xml_diff>
--- a/logs.docx
+++ b/logs.docx
@@ -4,7 +4,23 @@
   <w:body>
     <w:p>
       <w:r>
-        <w:t xml:space="preserve">12.12.25 (FridayM) – Fast API responds well. Github updated </w:t>
+        <w:t>12.12.25 (</w:t>
+      </w:r>
+      <w:proofErr w:type="spellStart"/>
+      <w:r>
+        <w:t>FridayM</w:t>
+      </w:r>
+      <w:proofErr w:type="spellEnd"/>
+      <w:r>
+        <w:t xml:space="preserve">) – Fast API responds well. </w:t>
+      </w:r>
+      <w:proofErr w:type="spellStart"/>
+      <w:r>
+        <w:t>Github</w:t>
+      </w:r>
+      <w:proofErr w:type="spellEnd"/>
+      <w:r>
+        <w:t xml:space="preserve"> updated </w:t>
       </w:r>
       <w:r>
         <w:br/>
@@ -14,7 +30,23 @@
         <w:t>--</w:t>
       </w:r>
       <w:r>
-        <w:t>And if in the based of query it can't return nothing then it should be handled nicely. It can return the result close to the user's query. First it can ask the user . Such as if user ask for properties around 1M, but there are not available. Then llm should ask, not available. Should I show you around 1.5 M</w:t>
+        <w:t xml:space="preserve">And if in the </w:t>
+      </w:r>
+      <w:proofErr w:type="spellStart"/>
+      <w:r>
+        <w:t>based</w:t>
+      </w:r>
+      <w:proofErr w:type="spellEnd"/>
+      <w:r>
+        <w:t xml:space="preserve"> of query it can't return nothing then it should be handled nicely. It can return the result close to the user's query. First it can ask the user . Such as if user ask for properties around 1M, but there are not available. Then </w:t>
+      </w:r>
+      <w:proofErr w:type="spellStart"/>
+      <w:r>
+        <w:t>llm</w:t>
+      </w:r>
+      <w:proofErr w:type="spellEnd"/>
+      <w:r>
+        <w:t xml:space="preserve"> should ask, not available. Should I show you around 1.5 M</w:t>
       </w:r>
       <w:r>
         <w:br/>
@@ -97,7 +129,15 @@
         </w:numPr>
       </w:pPr>
       <w:r>
-        <w:t>When user click on ‘view details’ chatbot should take this query and give a answer.</w:t>
+        <w:t xml:space="preserve">When user click on ‘view details’ chatbot should take this query and give </w:t>
+      </w:r>
+      <w:proofErr w:type="spellStart"/>
+      <w:r>
+        <w:t>a</w:t>
+      </w:r>
+      <w:proofErr w:type="spellEnd"/>
+      <w:r>
+        <w:t xml:space="preserve"> answer.</w:t>
       </w:r>
       <w:r>
         <w:t xml:space="preserve"> </w:t>
@@ -208,8 +248,58 @@
         </w:numPr>
       </w:pPr>
       <w:r>
-        <w:lastRenderedPageBreak/>
         <w:t>File share enabling.</w:t>
+      </w:r>
+      <w:r>
+        <w:t xml:space="preserve"> </w:t>
+      </w:r>
+      <w:r>
+        <w:rPr>
+          <w:rFonts w:ascii="Segoe UI Emoji" w:hAnsi="Segoe UI Emoji" w:cs="Segoe UI Emoji"/>
+        </w:rPr>
+        <w:t>✅</w:t>
+      </w:r>
+    </w:p>
+    <w:p/>
+    <w:p>
+      <w:r>
+        <w:t>New:</w:t>
+      </w:r>
+    </w:p>
+    <w:p>
+      <w:pPr>
+        <w:pStyle w:val="ListParagraph"/>
+        <w:numPr>
+          <w:ilvl w:val="0"/>
+          <w:numId w:val="2"/>
+        </w:numPr>
+      </w:pPr>
+      <w:r>
+        <w:t>Mic Setup</w:t>
+      </w:r>
+    </w:p>
+    <w:p>
+      <w:pPr>
+        <w:pStyle w:val="ListParagraph"/>
+        <w:numPr>
+          <w:ilvl w:val="0"/>
+          <w:numId w:val="2"/>
+        </w:numPr>
+      </w:pPr>
+      <w:r>
+        <w:t>Log in/Sign Form</w:t>
+      </w:r>
+    </w:p>
+    <w:p>
+      <w:pPr>
+        <w:pStyle w:val="ListParagraph"/>
+        <w:numPr>
+          <w:ilvl w:val="0"/>
+          <w:numId w:val="2"/>
+        </w:numPr>
+      </w:pPr>
+      <w:r>
+        <w:t xml:space="preserve">Speed optimization </w:t>
       </w:r>
       <w:r>
         <w:br/>
@@ -343,8 +433,100 @@
       </w:pPr>
     </w:lvl>
   </w:abstractNum>
+  <w:abstractNum w:abstractNumId="1" w15:restartNumberingAfterBreak="0">
+    <w:nsid w:val="354D1394"/>
+    <w:multiLevelType w:val="hybridMultilevel"/>
+    <w:tmpl w:val="EB187716"/>
+    <w:lvl w:ilvl="0" w:tplc="7902C8F4">
+      <w:start w:val="1"/>
+      <w:numFmt w:val="decimal"/>
+      <w:lvlText w:val="%1."/>
+      <w:lvlJc w:val="left"/>
+      <w:pPr>
+        <w:ind w:left="1080" w:hanging="360"/>
+      </w:pPr>
+      <w:rPr>
+        <w:rFonts w:hint="default"/>
+      </w:rPr>
+    </w:lvl>
+    <w:lvl w:ilvl="1" w:tplc="04090019" w:tentative="1">
+      <w:start w:val="1"/>
+      <w:numFmt w:val="lowerLetter"/>
+      <w:lvlText w:val="%2."/>
+      <w:lvlJc w:val="left"/>
+      <w:pPr>
+        <w:ind w:left="1800" w:hanging="360"/>
+      </w:pPr>
+    </w:lvl>
+    <w:lvl w:ilvl="2" w:tplc="0409001B" w:tentative="1">
+      <w:start w:val="1"/>
+      <w:numFmt w:val="lowerRoman"/>
+      <w:lvlText w:val="%3."/>
+      <w:lvlJc w:val="right"/>
+      <w:pPr>
+        <w:ind w:left="2520" w:hanging="180"/>
+      </w:pPr>
+    </w:lvl>
+    <w:lvl w:ilvl="3" w:tplc="0409000F" w:tentative="1">
+      <w:start w:val="1"/>
+      <w:numFmt w:val="decimal"/>
+      <w:lvlText w:val="%4."/>
+      <w:lvlJc w:val="left"/>
+      <w:pPr>
+        <w:ind w:left="3240" w:hanging="360"/>
+      </w:pPr>
+    </w:lvl>
+    <w:lvl w:ilvl="4" w:tplc="04090019" w:tentative="1">
+      <w:start w:val="1"/>
+      <w:numFmt w:val="lowerLetter"/>
+      <w:lvlText w:val="%5."/>
+      <w:lvlJc w:val="left"/>
+      <w:pPr>
+        <w:ind w:left="3960" w:hanging="360"/>
+      </w:pPr>
+    </w:lvl>
+    <w:lvl w:ilvl="5" w:tplc="0409001B" w:tentative="1">
+      <w:start w:val="1"/>
+      <w:numFmt w:val="lowerRoman"/>
+      <w:lvlText w:val="%6."/>
+      <w:lvlJc w:val="right"/>
+      <w:pPr>
+        <w:ind w:left="4680" w:hanging="180"/>
+      </w:pPr>
+    </w:lvl>
+    <w:lvl w:ilvl="6" w:tplc="0409000F" w:tentative="1">
+      <w:start w:val="1"/>
+      <w:numFmt w:val="decimal"/>
+      <w:lvlText w:val="%7."/>
+      <w:lvlJc w:val="left"/>
+      <w:pPr>
+        <w:ind w:left="5400" w:hanging="360"/>
+      </w:pPr>
+    </w:lvl>
+    <w:lvl w:ilvl="7" w:tplc="04090019" w:tentative="1">
+      <w:start w:val="1"/>
+      <w:numFmt w:val="lowerLetter"/>
+      <w:lvlText w:val="%8."/>
+      <w:lvlJc w:val="left"/>
+      <w:pPr>
+        <w:ind w:left="6120" w:hanging="360"/>
+      </w:pPr>
+    </w:lvl>
+    <w:lvl w:ilvl="8" w:tplc="0409001B" w:tentative="1">
+      <w:start w:val="1"/>
+      <w:numFmt w:val="lowerRoman"/>
+      <w:lvlText w:val="%9."/>
+      <w:lvlJc w:val="right"/>
+      <w:pPr>
+        <w:ind w:left="6840" w:hanging="180"/>
+      </w:pPr>
+    </w:lvl>
+  </w:abstractNum>
   <w:num w:numId="1" w16cid:durableId="111635581">
     <w:abstractNumId w:val="0"/>
+  </w:num>
+  <w:num w:numId="2" w16cid:durableId="1116103217">
+    <w:abstractNumId w:val="1"/>
   </w:num>
 </w:numbering>
 </file>

</xml_diff>